<commit_message>
Add Indian Medical Registry service in External Interfaces
</commit_message>
<xml_diff>
--- a/Documents/SRS/Group 7 SRS Document.docx
+++ b/Documents/SRS/Group 7 SRS Document.docx
@@ -1,6 +1,6 @@
 
 <file path=word/document.xml><?xml version="1.0" encoding="utf-8"?>
-<w:document xmlns:wpc="http://schemas.microsoft.com/office/word/2010/wordprocessingCanvas" xmlns:cx="http://schemas.microsoft.com/office/drawing/2014/chartex" xmlns:cx1="http://schemas.microsoft.com/office/drawing/2015/9/8/chartex" xmlns:cx2="http://schemas.microsoft.com/office/drawing/2015/10/21/chartex" xmlns:cx3="http://schemas.microsoft.com/office/drawing/2016/5/9/chartex" xmlns:cx4="http://schemas.microsoft.com/office/drawing/2016/5/10/chartex" xmlns:cx5="http://schemas.microsoft.com/office/drawing/2016/5/11/chartex" xmlns:cx6="http://schemas.microsoft.com/office/drawing/2016/5/12/chartex" xmlns:cx7="http://schemas.microsoft.com/office/drawing/2016/5/13/chartex" xmlns:cx8="http://schemas.microsoft.com/office/drawing/2016/5/14/chartex" xmlns:mc="http://schemas.openxmlformats.org/markup-compatibility/2006" xmlns:aink="http://schemas.microsoft.com/office/drawing/2016/ink" xmlns:am3d="http://schemas.microsoft.com/office/drawing/2017/model3d" xmlns:o="urn:schemas-microsoft-com:office:office" xmlns:r="http://schemas.openxmlformats.org/officeDocument/2006/relationships" xmlns:m="http://schemas.openxmlformats.org/officeDocument/2006/math" xmlns:v="urn:schemas-microsoft-com:vml" xmlns:wp14="http://schemas.microsoft.com/office/word/2010/wordprocessingDrawing" xmlns:wp="http://schemas.openxmlformats.org/drawingml/2006/wordprocessingDrawing" xmlns:w10="urn:schemas-microsoft-com:office:word" xmlns:w="http://schemas.openxmlformats.org/wordprocessingml/2006/main" xmlns:w14="http://schemas.microsoft.com/office/word/2010/wordml" xmlns:w15="http://schemas.microsoft.com/office/word/2012/wordml" xmlns:w16cex="http://schemas.microsoft.com/office/word/2018/wordml/cex" xmlns:w16cid="http://schemas.microsoft.com/office/word/2016/wordml/cid" xmlns:w16="http://schemas.microsoft.com/office/word/2018/wordml" xmlns:w16sdtdh="http://schemas.microsoft.com/office/word/2020/wordml/sdtdatahash" xmlns:w16se="http://schemas.microsoft.com/office/word/2015/wordml/symex" xmlns:wpg="http://schemas.microsoft.com/office/word/2010/wordprocessingGroup" xmlns:wpi="http://schemas.microsoft.com/office/word/2010/wordprocessingInk" xmlns:wne="http://schemas.microsoft.com/office/word/2006/wordml" xmlns:wps="http://schemas.microsoft.com/office/word/2010/wordprocessingShape" mc:Ignorable="w14 w15 w16se w16cid w16 w16cex w16sdtdh wp14">
+<w:document xmlns:wpc="http://schemas.microsoft.com/office/word/2010/wordprocessingCanvas" xmlns:cx="http://schemas.microsoft.com/office/drawing/2014/chartex" xmlns:cx1="http://schemas.microsoft.com/office/drawing/2015/9/8/chartex" xmlns:mc="http://schemas.openxmlformats.org/markup-compatibility/2006" xmlns:o="urn:schemas-microsoft-com:office:office" xmlns:r="http://schemas.openxmlformats.org/officeDocument/2006/relationships" xmlns:m="http://schemas.openxmlformats.org/officeDocument/2006/math" xmlns:v="urn:schemas-microsoft-com:vml" xmlns:wp14="http://schemas.microsoft.com/office/word/2010/wordprocessingDrawing" xmlns:wp="http://schemas.openxmlformats.org/drawingml/2006/wordprocessingDrawing" xmlns:w10="urn:schemas-microsoft-com:office:word" xmlns:w="http://schemas.openxmlformats.org/wordprocessingml/2006/main" xmlns:w14="http://schemas.microsoft.com/office/word/2010/wordml" xmlns:w15="http://schemas.microsoft.com/office/word/2012/wordml" xmlns:w16se="http://schemas.microsoft.com/office/word/2015/wordml/symex" xmlns:wpg="http://schemas.microsoft.com/office/word/2010/wordprocessingGroup" xmlns:wpi="http://schemas.microsoft.com/office/word/2010/wordprocessingInk" xmlns:wne="http://schemas.microsoft.com/office/word/2006/wordml" xmlns:wps="http://schemas.microsoft.com/office/word/2010/wordprocessingShape" mc:Ignorable="w14 w15 w16se wp14">
   <w:body>
     <w:p>
       <w:pPr>
@@ -1708,27 +1708,7 @@
           <w:sz w:val="20"/>
           <w:szCs w:val="20"/>
         </w:rPr>
-        <w:t xml:space="preserve"> and </w:t>
-      </w:r>
-      <w:proofErr w:type="gramStart"/>
-      <w:r>
-        <w:rPr>
-          <w:bCs/>
-          <w:color w:val="000000" w:themeColor="text1"/>
-          <w:sz w:val="20"/>
-          <w:szCs w:val="20"/>
-        </w:rPr>
-        <w:t>It</w:t>
-      </w:r>
-      <w:proofErr w:type="gramEnd"/>
-      <w:r>
-        <w:rPr>
-          <w:bCs/>
-          <w:color w:val="000000" w:themeColor="text1"/>
-          <w:sz w:val="20"/>
-          <w:szCs w:val="20"/>
-        </w:rPr>
-        <w:t xml:space="preserve"> will be helpful for Emergency situations to search Hospitals and doctors nearby us. And with this we are also facilitating the Emergency Ambulance Services in The Severe Cases to The </w:t>
+        <w:t xml:space="preserve"> and It will be helpful for Emergency situations to search Hospitals and doctors nearby us. And with this we are also facilitating the Emergency Ambulance Services in The Severe Cases to The </w:t>
       </w:r>
       <w:r>
         <w:rPr>
@@ -1759,11 +1739,20 @@
       </w:pPr>
       <w:r>
         <w:rPr>
-          <w:bCs/>
-          <w:w w:val="105"/>
-          <w:sz w:val="21"/>
-        </w:rPr>
-        <w:t xml:space="preserve">Organization </w:t>
+          <w:b/>
+          <w:bCs/>
+          <w:w w:val="105"/>
+          <w:sz w:val="21"/>
+        </w:rPr>
+        <w:t>Organization</w:t>
+      </w:r>
+      <w:r>
+        <w:rPr>
+          <w:bCs/>
+          <w:w w:val="105"/>
+          <w:sz w:val="21"/>
+        </w:rPr>
+        <w:t xml:space="preserve"> </w:t>
       </w:r>
       <w:r>
         <w:rPr>
@@ -2068,27 +2057,7 @@
           <w:sz w:val="20"/>
           <w:szCs w:val="20"/>
         </w:rPr>
-        <w:t xml:space="preserve">Details </w:t>
-      </w:r>
-      <w:proofErr w:type="gramStart"/>
-      <w:r>
-        <w:rPr>
-          <w:bCs/>
-          <w:color w:val="000000" w:themeColor="text1"/>
-          <w:sz w:val="20"/>
-          <w:szCs w:val="20"/>
-        </w:rPr>
-        <w:t>Of</w:t>
-      </w:r>
-      <w:proofErr w:type="gramEnd"/>
-      <w:r>
-        <w:rPr>
-          <w:bCs/>
-          <w:color w:val="000000" w:themeColor="text1"/>
-          <w:sz w:val="20"/>
-          <w:szCs w:val="20"/>
-        </w:rPr>
-        <w:t xml:space="preserve"> Registered Hospitals.</w:t>
+        <w:t>Details Of Registered Hospitals.</w:t>
       </w:r>
     </w:p>
     <w:p>
@@ -8114,17 +8083,83 @@
       </w:r>
       <w:r>
         <w:br/>
-        <w:t xml:space="preserve">To provide online video consultation we have used Zoom Meeting SDK. The Client needs to join the meeting at booked time slot. </w:t>
-      </w:r>
-    </w:p>
-    <w:p>
-      <w:pPr>
+        <w:t>To provide online video consultation we have used Zoom Meeting SDK. The Client needs to join the meeting at booked time slot.</w:t>
+      </w:r>
+    </w:p>
+    <w:p>
+      <w:pPr>
+        <w:pStyle w:val="ListParagraph"/>
+        <w:numPr>
+          <w:ilvl w:val="2"/>
+          <w:numId w:val="4"/>
+        </w:numPr>
+        <w:tabs>
+          <w:tab w:val="left" w:pos="781"/>
+        </w:tabs>
+        <w:spacing w:before="140"/>
+        <w:jc w:val="left"/>
+        <w:rPr>
+          <w:rFonts w:asciiTheme="minorHAnsi" w:eastAsiaTheme="minorEastAsia" w:hAnsiTheme="minorHAnsi" w:cstheme="minorBidi"/>
+          <w:b/>
+          <w:bCs/>
+        </w:rPr>
         <w:sectPr>
           <w:pgSz w:w="12240" w:h="15840"/>
           <w:pgMar w:top="1740" w:right="1660" w:bottom="1420" w:left="1720" w:header="1222" w:footer="1233" w:gutter="0"/>
           <w:cols w:space="720"/>
         </w:sectPr>
       </w:pPr>
+      <w:r>
+        <w:rPr>
+          <w:b/>
+        </w:rPr>
+        <w:t>Indian Medical Registry</w:t>
+      </w:r>
+      <w:r>
+        <w:rPr>
+          <w:b/>
+        </w:rPr>
+        <w:br/>
+      </w:r>
+      <w:r>
+        <w:t xml:space="preserve">Doctor’s registry number is verified by using </w:t>
+      </w:r>
+      <w:hyperlink r:id="rId10" w:history="1">
+        <w:r>
+          <w:rPr>
+            <w:rStyle w:val="Hyperlink"/>
+          </w:rPr>
+          <w:t>nmc.org.in</w:t>
+        </w:r>
+      </w:hyperlink>
+      <w:r>
+        <w:t xml:space="preserve"> </w:t>
+      </w:r>
+      <w:r>
+        <w:t>website</w:t>
+      </w:r>
+      <w:r>
+        <w:t xml:space="preserve"> which </w:t>
+      </w:r>
+      <w:r>
+        <w:t xml:space="preserve"> publishes the Registered Doctors with the various State Medical Councils across India up</w:t>
+      </w:r>
+      <w:r>
+        <w:t xml:space="preserve"> to </w:t>
+      </w:r>
+      <w:r>
+        <w:t xml:space="preserve"> the year 2021</w:t>
+      </w:r>
+      <w:bookmarkStart w:id="0" w:name="_GoBack"/>
+      <w:bookmarkEnd w:id="0"/>
+      <w:r>
+        <w:rPr>
+          <w:rFonts w:asciiTheme="minorHAnsi" w:eastAsiaTheme="minorEastAsia" w:hAnsiTheme="minorHAnsi" w:cstheme="minorBidi"/>
+          <w:b/>
+          <w:bCs/>
+        </w:rPr>
+        <w:tab/>
+      </w:r>
     </w:p>
     <w:p>
       <w:pPr>
@@ -10476,7 +10511,7 @@
 </file>
 
 <file path=word/endnotes.xml><?xml version="1.0" encoding="utf-8"?>
-<w:endnotes xmlns:wpc="http://schemas.microsoft.com/office/word/2010/wordprocessingCanvas" xmlns:cx="http://schemas.microsoft.com/office/drawing/2014/chartex" xmlns:cx1="http://schemas.microsoft.com/office/drawing/2015/9/8/chartex" xmlns:cx2="http://schemas.microsoft.com/office/drawing/2015/10/21/chartex" xmlns:cx3="http://schemas.microsoft.com/office/drawing/2016/5/9/chartex" xmlns:cx4="http://schemas.microsoft.com/office/drawing/2016/5/10/chartex" xmlns:cx5="http://schemas.microsoft.com/office/drawing/2016/5/11/chartex" xmlns:cx6="http://schemas.microsoft.com/office/drawing/2016/5/12/chartex" xmlns:cx7="http://schemas.microsoft.com/office/drawing/2016/5/13/chartex" xmlns:cx8="http://schemas.microsoft.com/office/drawing/2016/5/14/chartex" xmlns:mc="http://schemas.openxmlformats.org/markup-compatibility/2006" xmlns:aink="http://schemas.microsoft.com/office/drawing/2016/ink" xmlns:am3d="http://schemas.microsoft.com/office/drawing/2017/model3d" xmlns:o="urn:schemas-microsoft-com:office:office" xmlns:r="http://schemas.openxmlformats.org/officeDocument/2006/relationships" xmlns:m="http://schemas.openxmlformats.org/officeDocument/2006/math" xmlns:v="urn:schemas-microsoft-com:vml" xmlns:wp14="http://schemas.microsoft.com/office/word/2010/wordprocessingDrawing" xmlns:wp="http://schemas.openxmlformats.org/drawingml/2006/wordprocessingDrawing" xmlns:w10="urn:schemas-microsoft-com:office:word" xmlns:w="http://schemas.openxmlformats.org/wordprocessingml/2006/main" xmlns:w14="http://schemas.microsoft.com/office/word/2010/wordml" xmlns:w15="http://schemas.microsoft.com/office/word/2012/wordml" xmlns:w16cex="http://schemas.microsoft.com/office/word/2018/wordml/cex" xmlns:w16cid="http://schemas.microsoft.com/office/word/2016/wordml/cid" xmlns:w16="http://schemas.microsoft.com/office/word/2018/wordml" xmlns:w16sdtdh="http://schemas.microsoft.com/office/word/2020/wordml/sdtdatahash" xmlns:w16se="http://schemas.microsoft.com/office/word/2015/wordml/symex" xmlns:wpg="http://schemas.microsoft.com/office/word/2010/wordprocessingGroup" xmlns:wpi="http://schemas.microsoft.com/office/word/2010/wordprocessingInk" xmlns:wne="http://schemas.microsoft.com/office/word/2006/wordml" xmlns:wps="http://schemas.microsoft.com/office/word/2010/wordprocessingShape" mc:Ignorable="w14 w15 w16se w16cid w16 w16cex w16sdtdh wp14">
+<w:endnotes xmlns:wpc="http://schemas.microsoft.com/office/word/2010/wordprocessingCanvas" xmlns:cx="http://schemas.microsoft.com/office/drawing/2014/chartex" xmlns:cx1="http://schemas.microsoft.com/office/drawing/2015/9/8/chartex" xmlns:mc="http://schemas.openxmlformats.org/markup-compatibility/2006" xmlns:o="urn:schemas-microsoft-com:office:office" xmlns:r="http://schemas.openxmlformats.org/officeDocument/2006/relationships" xmlns:m="http://schemas.openxmlformats.org/officeDocument/2006/math" xmlns:v="urn:schemas-microsoft-com:vml" xmlns:wp14="http://schemas.microsoft.com/office/word/2010/wordprocessingDrawing" xmlns:wp="http://schemas.openxmlformats.org/drawingml/2006/wordprocessingDrawing" xmlns:w10="urn:schemas-microsoft-com:office:word" xmlns:w="http://schemas.openxmlformats.org/wordprocessingml/2006/main" xmlns:w14="http://schemas.microsoft.com/office/word/2010/wordml" xmlns:w15="http://schemas.microsoft.com/office/word/2012/wordml" xmlns:w16se="http://schemas.microsoft.com/office/word/2015/wordml/symex" xmlns:wpg="http://schemas.microsoft.com/office/word/2010/wordprocessingGroup" xmlns:wpi="http://schemas.microsoft.com/office/word/2010/wordprocessingInk" xmlns:wne="http://schemas.microsoft.com/office/word/2006/wordml" xmlns:wps="http://schemas.microsoft.com/office/word/2010/wordprocessingShape" mc:Ignorable="w14 w15 w16se wp14">
   <w:endnote w:type="separator" w:id="-1">
     <w:p>
       <w:r>
@@ -10495,7 +10530,7 @@
 </file>
 
 <file path=word/footer1.xml><?xml version="1.0" encoding="utf-8"?>
-<w:ftr xmlns:wpc="http://schemas.microsoft.com/office/word/2010/wordprocessingCanvas" xmlns:cx="http://schemas.microsoft.com/office/drawing/2014/chartex" xmlns:cx1="http://schemas.microsoft.com/office/drawing/2015/9/8/chartex" xmlns:cx2="http://schemas.microsoft.com/office/drawing/2015/10/21/chartex" xmlns:cx3="http://schemas.microsoft.com/office/drawing/2016/5/9/chartex" xmlns:cx4="http://schemas.microsoft.com/office/drawing/2016/5/10/chartex" xmlns:cx5="http://schemas.microsoft.com/office/drawing/2016/5/11/chartex" xmlns:cx6="http://schemas.microsoft.com/office/drawing/2016/5/12/chartex" xmlns:cx7="http://schemas.microsoft.com/office/drawing/2016/5/13/chartex" xmlns:cx8="http://schemas.microsoft.com/office/drawing/2016/5/14/chartex" xmlns:mc="http://schemas.openxmlformats.org/markup-compatibility/2006" xmlns:aink="http://schemas.microsoft.com/office/drawing/2016/ink" xmlns:am3d="http://schemas.microsoft.com/office/drawing/2017/model3d" xmlns:o="urn:schemas-microsoft-com:office:office" xmlns:r="http://schemas.openxmlformats.org/officeDocument/2006/relationships" xmlns:m="http://schemas.openxmlformats.org/officeDocument/2006/math" xmlns:v="urn:schemas-microsoft-com:vml" xmlns:wp14="http://schemas.microsoft.com/office/word/2010/wordprocessingDrawing" xmlns:wp="http://schemas.openxmlformats.org/drawingml/2006/wordprocessingDrawing" xmlns:w10="urn:schemas-microsoft-com:office:word" xmlns:w="http://schemas.openxmlformats.org/wordprocessingml/2006/main" xmlns:w14="http://schemas.microsoft.com/office/word/2010/wordml" xmlns:w15="http://schemas.microsoft.com/office/word/2012/wordml" xmlns:w16cex="http://schemas.microsoft.com/office/word/2018/wordml/cex" xmlns:w16cid="http://schemas.microsoft.com/office/word/2016/wordml/cid" xmlns:w16="http://schemas.microsoft.com/office/word/2018/wordml" xmlns:w16sdtdh="http://schemas.microsoft.com/office/word/2020/wordml/sdtdatahash" xmlns:w16se="http://schemas.microsoft.com/office/word/2015/wordml/symex" xmlns:wpg="http://schemas.microsoft.com/office/word/2010/wordprocessingGroup" xmlns:wpi="http://schemas.microsoft.com/office/word/2010/wordprocessingInk" xmlns:wne="http://schemas.microsoft.com/office/word/2006/wordml" xmlns:wps="http://schemas.microsoft.com/office/word/2010/wordprocessingShape" mc:Ignorable="w14 w15 w16se w16cid w16 w16cex w16sdtdh wp14">
+<w:ftr xmlns:wpc="http://schemas.microsoft.com/office/word/2010/wordprocessingCanvas" xmlns:cx="http://schemas.microsoft.com/office/drawing/2014/chartex" xmlns:cx1="http://schemas.microsoft.com/office/drawing/2015/9/8/chartex" xmlns:mc="http://schemas.openxmlformats.org/markup-compatibility/2006" xmlns:o="urn:schemas-microsoft-com:office:office" xmlns:r="http://schemas.openxmlformats.org/officeDocument/2006/relationships" xmlns:m="http://schemas.openxmlformats.org/officeDocument/2006/math" xmlns:v="urn:schemas-microsoft-com:vml" xmlns:wp14="http://schemas.microsoft.com/office/word/2010/wordprocessingDrawing" xmlns:wp="http://schemas.openxmlformats.org/drawingml/2006/wordprocessingDrawing" xmlns:w10="urn:schemas-microsoft-com:office:word" xmlns:w="http://schemas.openxmlformats.org/wordprocessingml/2006/main" xmlns:w14="http://schemas.microsoft.com/office/word/2010/wordml" xmlns:w15="http://schemas.microsoft.com/office/word/2012/wordml" xmlns:w16se="http://schemas.microsoft.com/office/word/2015/wordml/symex" xmlns:wpg="http://schemas.microsoft.com/office/word/2010/wordprocessingGroup" xmlns:wpi="http://schemas.microsoft.com/office/word/2010/wordprocessingInk" xmlns:wne="http://schemas.microsoft.com/office/word/2006/wordml" xmlns:wps="http://schemas.microsoft.com/office/word/2010/wordprocessingShape" mc:Ignorable="w14 w15 w16se wp14">
   <w:p>
     <w:pPr>
       <w:pStyle w:val="BodyText"/>
@@ -10507,6 +10542,7 @@
     <w:r>
       <w:rPr>
         <w:noProof/>
+        <w:lang w:val="en-GB" w:eastAsia="en-GB"/>
       </w:rPr>
       <mc:AlternateContent>
         <mc:Choice Requires="wps">
@@ -10574,7 +10610,7 @@
             </wp:anchor>
           </w:drawing>
         </mc:Choice>
-        <mc:Fallback>
+        <mc:Fallback xmlns:w16sdtdh="http://schemas.microsoft.com/office/word/2020/wordml/sdtdatahash" xmlns:w16="http://schemas.microsoft.com/office/word/2018/wordml" xmlns:w16cid="http://schemas.microsoft.com/office/word/2016/wordml/cid" xmlns:w16cex="http://schemas.microsoft.com/office/word/2018/wordml/cex" xmlns:am3d="http://schemas.microsoft.com/office/drawing/2017/model3d" xmlns:aink="http://schemas.microsoft.com/office/drawing/2016/ink" xmlns:cx8="http://schemas.microsoft.com/office/drawing/2016/5/14/chartex" xmlns:cx7="http://schemas.microsoft.com/office/drawing/2016/5/13/chartex" xmlns:cx6="http://schemas.microsoft.com/office/drawing/2016/5/12/chartex" xmlns:cx5="http://schemas.microsoft.com/office/drawing/2016/5/11/chartex" xmlns:cx4="http://schemas.microsoft.com/office/drawing/2016/5/10/chartex" xmlns:cx3="http://schemas.microsoft.com/office/drawing/2016/5/9/chartex" xmlns:cx2="http://schemas.microsoft.com/office/drawing/2015/10/21/chartex">
           <w:pict>
             <v:rect w14:anchorId="27FD9676" id="Rectangle 1" o:spid="_x0000_s1026" style="position:absolute;margin-left:84pt;margin-top:720.35pt;width:444.6pt;height:1.3pt;z-index:-15837184;visibility:visible;mso-wrap-style:square;mso-width-percent:0;mso-height-percent:0;mso-wrap-distance-left:9pt;mso-wrap-distance-top:0;mso-wrap-distance-right:9pt;mso-wrap-distance-bottom:0;mso-position-horizontal:absolute;mso-position-horizontal-relative:page;mso-position-vertical:absolute;mso-position-vertical-relative:page;mso-width-percent:0;mso-height-percent:0;mso-width-relative:page;mso-height-relative:page;v-text-anchor:top" o:gfxdata="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" fillcolor="black" stroked="f">
               <w10:wrap anchorx="page" anchory="page"/>
@@ -10588,7 +10624,7 @@
 </file>
 
 <file path=word/footnotes.xml><?xml version="1.0" encoding="utf-8"?>
-<w:footnotes xmlns:wpc="http://schemas.microsoft.com/office/word/2010/wordprocessingCanvas" xmlns:cx="http://schemas.microsoft.com/office/drawing/2014/chartex" xmlns:cx1="http://schemas.microsoft.com/office/drawing/2015/9/8/chartex" xmlns:cx2="http://schemas.microsoft.com/office/drawing/2015/10/21/chartex" xmlns:cx3="http://schemas.microsoft.com/office/drawing/2016/5/9/chartex" xmlns:cx4="http://schemas.microsoft.com/office/drawing/2016/5/10/chartex" xmlns:cx5="http://schemas.microsoft.com/office/drawing/2016/5/11/chartex" xmlns:cx6="http://schemas.microsoft.com/office/drawing/2016/5/12/chartex" xmlns:cx7="http://schemas.microsoft.com/office/drawing/2016/5/13/chartex" xmlns:cx8="http://schemas.microsoft.com/office/drawing/2016/5/14/chartex" xmlns:mc="http://schemas.openxmlformats.org/markup-compatibility/2006" xmlns:aink="http://schemas.microsoft.com/office/drawing/2016/ink" xmlns:am3d="http://schemas.microsoft.com/office/drawing/2017/model3d" xmlns:o="urn:schemas-microsoft-com:office:office" xmlns:r="http://schemas.openxmlformats.org/officeDocument/2006/relationships" xmlns:m="http://schemas.openxmlformats.org/officeDocument/2006/math" xmlns:v="urn:schemas-microsoft-com:vml" xmlns:wp14="http://schemas.microsoft.com/office/word/2010/wordprocessingDrawing" xmlns:wp="http://schemas.openxmlformats.org/drawingml/2006/wordprocessingDrawing" xmlns:w10="urn:schemas-microsoft-com:office:word" xmlns:w="http://schemas.openxmlformats.org/wordprocessingml/2006/main" xmlns:w14="http://schemas.microsoft.com/office/word/2010/wordml" xmlns:w15="http://schemas.microsoft.com/office/word/2012/wordml" xmlns:w16cex="http://schemas.microsoft.com/office/word/2018/wordml/cex" xmlns:w16cid="http://schemas.microsoft.com/office/word/2016/wordml/cid" xmlns:w16="http://schemas.microsoft.com/office/word/2018/wordml" xmlns:w16sdtdh="http://schemas.microsoft.com/office/word/2020/wordml/sdtdatahash" xmlns:w16se="http://schemas.microsoft.com/office/word/2015/wordml/symex" xmlns:wpg="http://schemas.microsoft.com/office/word/2010/wordprocessingGroup" xmlns:wpi="http://schemas.microsoft.com/office/word/2010/wordprocessingInk" xmlns:wne="http://schemas.microsoft.com/office/word/2006/wordml" xmlns:wps="http://schemas.microsoft.com/office/word/2010/wordprocessingShape" mc:Ignorable="w14 w15 w16se w16cid w16 w16cex w16sdtdh wp14">
+<w:footnotes xmlns:wpc="http://schemas.microsoft.com/office/word/2010/wordprocessingCanvas" xmlns:cx="http://schemas.microsoft.com/office/drawing/2014/chartex" xmlns:cx1="http://schemas.microsoft.com/office/drawing/2015/9/8/chartex" xmlns:mc="http://schemas.openxmlformats.org/markup-compatibility/2006" xmlns:o="urn:schemas-microsoft-com:office:office" xmlns:r="http://schemas.openxmlformats.org/officeDocument/2006/relationships" xmlns:m="http://schemas.openxmlformats.org/officeDocument/2006/math" xmlns:v="urn:schemas-microsoft-com:vml" xmlns:wp14="http://schemas.microsoft.com/office/word/2010/wordprocessingDrawing" xmlns:wp="http://schemas.openxmlformats.org/drawingml/2006/wordprocessingDrawing" xmlns:w10="urn:schemas-microsoft-com:office:word" xmlns:w="http://schemas.openxmlformats.org/wordprocessingml/2006/main" xmlns:w14="http://schemas.microsoft.com/office/word/2010/wordml" xmlns:w15="http://schemas.microsoft.com/office/word/2012/wordml" xmlns:w16se="http://schemas.microsoft.com/office/word/2015/wordml/symex" xmlns:wpg="http://schemas.microsoft.com/office/word/2010/wordprocessingGroup" xmlns:wpi="http://schemas.microsoft.com/office/word/2010/wordprocessingInk" xmlns:wne="http://schemas.microsoft.com/office/word/2006/wordml" xmlns:wps="http://schemas.microsoft.com/office/word/2010/wordprocessingShape" mc:Ignorable="w14 w15 w16se wp14">
   <w:footnote w:type="separator" w:id="-1">
     <w:p>
       <w:r>
@@ -10607,7 +10643,7 @@
 </file>
 
 <file path=word/header1.xml><?xml version="1.0" encoding="utf-8"?>
-<w:hdr xmlns:wpc="http://schemas.microsoft.com/office/word/2010/wordprocessingCanvas" xmlns:cx="http://schemas.microsoft.com/office/drawing/2014/chartex" xmlns:cx1="http://schemas.microsoft.com/office/drawing/2015/9/8/chartex" xmlns:cx2="http://schemas.microsoft.com/office/drawing/2015/10/21/chartex" xmlns:cx3="http://schemas.microsoft.com/office/drawing/2016/5/9/chartex" xmlns:cx4="http://schemas.microsoft.com/office/drawing/2016/5/10/chartex" xmlns:cx5="http://schemas.microsoft.com/office/drawing/2016/5/11/chartex" xmlns:cx6="http://schemas.microsoft.com/office/drawing/2016/5/12/chartex" xmlns:cx7="http://schemas.microsoft.com/office/drawing/2016/5/13/chartex" xmlns:cx8="http://schemas.microsoft.com/office/drawing/2016/5/14/chartex" xmlns:mc="http://schemas.openxmlformats.org/markup-compatibility/2006" xmlns:aink="http://schemas.microsoft.com/office/drawing/2016/ink" xmlns:am3d="http://schemas.microsoft.com/office/drawing/2017/model3d" xmlns:o="urn:schemas-microsoft-com:office:office" xmlns:r="http://schemas.openxmlformats.org/officeDocument/2006/relationships" xmlns:m="http://schemas.openxmlformats.org/officeDocument/2006/math" xmlns:v="urn:schemas-microsoft-com:vml" xmlns:wp14="http://schemas.microsoft.com/office/word/2010/wordprocessingDrawing" xmlns:wp="http://schemas.openxmlformats.org/drawingml/2006/wordprocessingDrawing" xmlns:w10="urn:schemas-microsoft-com:office:word" xmlns:w="http://schemas.openxmlformats.org/wordprocessingml/2006/main" xmlns:w14="http://schemas.microsoft.com/office/word/2010/wordml" xmlns:w15="http://schemas.microsoft.com/office/word/2012/wordml" xmlns:w16cex="http://schemas.microsoft.com/office/word/2018/wordml/cex" xmlns:w16cid="http://schemas.microsoft.com/office/word/2016/wordml/cid" xmlns:w16="http://schemas.microsoft.com/office/word/2018/wordml" xmlns:w16sdtdh="http://schemas.microsoft.com/office/word/2020/wordml/sdtdatahash" xmlns:w16se="http://schemas.microsoft.com/office/word/2015/wordml/symex" xmlns:wpg="http://schemas.microsoft.com/office/word/2010/wordprocessingGroup" xmlns:wpi="http://schemas.microsoft.com/office/word/2010/wordprocessingInk" xmlns:wne="http://schemas.microsoft.com/office/word/2006/wordml" xmlns:wps="http://schemas.microsoft.com/office/word/2010/wordprocessingShape" mc:Ignorable="w14 w15 w16se w16cid w16 w16cex w16sdtdh wp14">
+<w:hdr xmlns:wpc="http://schemas.microsoft.com/office/word/2010/wordprocessingCanvas" xmlns:cx="http://schemas.microsoft.com/office/drawing/2014/chartex" xmlns:cx1="http://schemas.microsoft.com/office/drawing/2015/9/8/chartex" xmlns:mc="http://schemas.openxmlformats.org/markup-compatibility/2006" xmlns:o="urn:schemas-microsoft-com:office:office" xmlns:r="http://schemas.openxmlformats.org/officeDocument/2006/relationships" xmlns:m="http://schemas.openxmlformats.org/officeDocument/2006/math" xmlns:v="urn:schemas-microsoft-com:vml" xmlns:wp14="http://schemas.microsoft.com/office/word/2010/wordprocessingDrawing" xmlns:wp="http://schemas.openxmlformats.org/drawingml/2006/wordprocessingDrawing" xmlns:w10="urn:schemas-microsoft-com:office:word" xmlns:w="http://schemas.openxmlformats.org/wordprocessingml/2006/main" xmlns:w14="http://schemas.microsoft.com/office/word/2010/wordml" xmlns:w15="http://schemas.microsoft.com/office/word/2012/wordml" xmlns:w16se="http://schemas.microsoft.com/office/word/2015/wordml/symex" xmlns:wpg="http://schemas.microsoft.com/office/word/2010/wordprocessingGroup" xmlns:wpi="http://schemas.microsoft.com/office/word/2010/wordprocessingInk" xmlns:wne="http://schemas.microsoft.com/office/word/2006/wordml" xmlns:wps="http://schemas.microsoft.com/office/word/2010/wordprocessingShape" mc:Ignorable="w14 w15 w16se wp14">
   <w:p>
     <w:pPr>
       <w:pStyle w:val="BodyText"/>
@@ -10619,6 +10655,7 @@
     <w:r>
       <w:rPr>
         <w:noProof/>
+        <w:lang w:val="en-GB" w:eastAsia="en-GB"/>
       </w:rPr>
       <w:drawing>
         <wp:anchor distT="0" distB="0" distL="0" distR="0" simplePos="0" relativeHeight="251660288" behindDoc="1" locked="0" layoutInCell="1" allowOverlap="1" wp14:anchorId="108A5691" wp14:editId="2627A7A8">
@@ -10667,6 +10704,7 @@
     <w:r>
       <w:rPr>
         <w:noProof/>
+        <w:lang w:val="en-GB" w:eastAsia="en-GB"/>
       </w:rPr>
       <mc:AlternateContent>
         <mc:Choice Requires="wps">
@@ -10730,7 +10768,7 @@
             </wp:anchor>
           </w:drawing>
         </mc:Choice>
-        <mc:Fallback>
+        <mc:Fallback xmlns:w16sdtdh="http://schemas.microsoft.com/office/word/2020/wordml/sdtdatahash" xmlns:w16="http://schemas.microsoft.com/office/word/2018/wordml" xmlns:w16cid="http://schemas.microsoft.com/office/word/2016/wordml/cid" xmlns:w16cex="http://schemas.microsoft.com/office/word/2018/wordml/cex" xmlns:am3d="http://schemas.microsoft.com/office/drawing/2017/model3d" xmlns:aink="http://schemas.microsoft.com/office/drawing/2016/ink" xmlns:cx8="http://schemas.microsoft.com/office/drawing/2016/5/14/chartex" xmlns:cx7="http://schemas.microsoft.com/office/drawing/2016/5/13/chartex" xmlns:cx6="http://schemas.microsoft.com/office/drawing/2016/5/12/chartex" xmlns:cx5="http://schemas.microsoft.com/office/drawing/2016/5/11/chartex" xmlns:cx4="http://schemas.microsoft.com/office/drawing/2016/5/10/chartex" xmlns:cx3="http://schemas.microsoft.com/office/drawing/2016/5/9/chartex" xmlns:cx2="http://schemas.microsoft.com/office/drawing/2015/10/21/chartex">
           <w:pict>
             <v:line w14:anchorId="6F564558" id="Line 3" o:spid="_x0000_s1026" style="position:absolute;z-index:-15838208;visibility:visible;mso-wrap-style:square;mso-width-percent:0;mso-height-percent:0;mso-wrap-distance-left:9pt;mso-wrap-distance-top:0;mso-wrap-distance-right:9pt;mso-wrap-distance-bottom:0;mso-position-horizontal:absolute;mso-position-horizontal-relative:page;mso-position-vertical:absolute;mso-position-vertical-relative:page;mso-width-percent:0;mso-height-percent:0;mso-width-relative:page;mso-height-relative:page" from="90.85pt,87.35pt" to="521.5pt,87.35pt" o:gfxdata="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" strokeweight=".48pt">
               <w10:wrap anchorx="page" anchory="page"/>
@@ -10742,6 +10780,7 @@
     <w:r>
       <w:rPr>
         <w:noProof/>
+        <w:lang w:val="en-GB" w:eastAsia="en-GB"/>
       </w:rPr>
       <mc:AlternateContent>
         <mc:Choice Requires="wps">
@@ -10841,7 +10880,7 @@
               <v:stroke joinstyle="miter"/>
               <v:path gradientshapeok="t" o:connecttype="rect"/>
             </v:shapetype>
-            <v:shape id="Text Box 2" o:spid="_x0000_s1026" type="#_x0000_t202" style="position:absolute;margin-left:91.05pt;margin-top:73.95pt;width:157.5pt;height:13pt;z-index:-15837696;visibility:visible;mso-wrap-style:square;mso-width-percent:0;mso-height-percent:0;mso-wrap-distance-left:9pt;mso-wrap-distance-top:0;mso-wrap-distance-right:9pt;mso-wrap-distance-bottom:0;mso-position-horizontal:absolute;mso-position-horizontal-relative:page;mso-position-vertical:absolute;mso-position-vertical-relative:page;mso-width-percent:0;mso-height-percent:0;mso-width-relative:page;mso-height-relative:page;v-text-anchor:top" o:gfxdata="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" filled="f" stroked="f">
+            <v:shape id="Text Box 2" o:spid="_x0000_s1026" type="#_x0000_t202" style="position:absolute;margin-left:91.05pt;margin-top:73.95pt;width:157.5pt;height:13pt;z-index:-15837696;visibility:visible;mso-wrap-style:square;mso-width-percent:0;mso-height-percent:0;mso-wrap-distance-left:9pt;mso-wrap-distance-top:0;mso-wrap-distance-right:9pt;mso-wrap-distance-bottom:0;mso-position-horizontal:absolute;mso-position-horizontal-relative:page;mso-position-vertical:absolute;mso-position-vertical-relative:page;mso-width-percent:0;mso-height-percent:0;mso-width-relative:page;mso-height-relative:page;v-text-anchor:top" o:gfxdata="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" filled="f" stroked="f">
               <v:textbox inset="0,0,0,0">
                 <w:txbxContent>
                   <w:p>
@@ -10874,7 +10913,7 @@
 </file>
 
 <file path=word/numbering.xml><?xml version="1.0" encoding="utf-8"?>
-<w:numbering xmlns:wpc="http://schemas.microsoft.com/office/word/2010/wordprocessingCanvas" xmlns:cx="http://schemas.microsoft.com/office/drawing/2014/chartex" xmlns:cx1="http://schemas.microsoft.com/office/drawing/2015/9/8/chartex" xmlns:cx2="http://schemas.microsoft.com/office/drawing/2015/10/21/chartex" xmlns:cx3="http://schemas.microsoft.com/office/drawing/2016/5/9/chartex" xmlns:cx4="http://schemas.microsoft.com/office/drawing/2016/5/10/chartex" xmlns:cx5="http://schemas.microsoft.com/office/drawing/2016/5/11/chartex" xmlns:cx6="http://schemas.microsoft.com/office/drawing/2016/5/12/chartex" xmlns:cx7="http://schemas.microsoft.com/office/drawing/2016/5/13/chartex" xmlns:cx8="http://schemas.microsoft.com/office/drawing/2016/5/14/chartex" xmlns:mc="http://schemas.openxmlformats.org/markup-compatibility/2006" xmlns:aink="http://schemas.microsoft.com/office/drawing/2016/ink" xmlns:am3d="http://schemas.microsoft.com/office/drawing/2017/model3d" xmlns:o="urn:schemas-microsoft-com:office:office" xmlns:r="http://schemas.openxmlformats.org/officeDocument/2006/relationships" xmlns:m="http://schemas.openxmlformats.org/officeDocument/2006/math" xmlns:v="urn:schemas-microsoft-com:vml" xmlns:wp14="http://schemas.microsoft.com/office/word/2010/wordprocessingDrawing" xmlns:wp="http://schemas.openxmlformats.org/drawingml/2006/wordprocessingDrawing" xmlns:w10="urn:schemas-microsoft-com:office:word" xmlns:w="http://schemas.openxmlformats.org/wordprocessingml/2006/main" xmlns:w14="http://schemas.microsoft.com/office/word/2010/wordml" xmlns:w15="http://schemas.microsoft.com/office/word/2012/wordml" xmlns:w16cex="http://schemas.microsoft.com/office/word/2018/wordml/cex" xmlns:w16cid="http://schemas.microsoft.com/office/word/2016/wordml/cid" xmlns:w16="http://schemas.microsoft.com/office/word/2018/wordml" xmlns:w16sdtdh="http://schemas.microsoft.com/office/word/2020/wordml/sdtdatahash" xmlns:w16se="http://schemas.microsoft.com/office/word/2015/wordml/symex" xmlns:wpg="http://schemas.microsoft.com/office/word/2010/wordprocessingGroup" xmlns:wpi="http://schemas.microsoft.com/office/word/2010/wordprocessingInk" xmlns:wne="http://schemas.microsoft.com/office/word/2006/wordml" xmlns:wps="http://schemas.microsoft.com/office/word/2010/wordprocessingShape" mc:Ignorable="w14 w15 w16se w16cid w16 w16cex w16sdtdh wp14">
+<w:numbering xmlns:wpc="http://schemas.microsoft.com/office/word/2010/wordprocessingCanvas" xmlns:cx="http://schemas.microsoft.com/office/drawing/2014/chartex" xmlns:cx1="http://schemas.microsoft.com/office/drawing/2015/9/8/chartex" xmlns:mc="http://schemas.openxmlformats.org/markup-compatibility/2006" xmlns:o="urn:schemas-microsoft-com:office:office" xmlns:r="http://schemas.openxmlformats.org/officeDocument/2006/relationships" xmlns:m="http://schemas.openxmlformats.org/officeDocument/2006/math" xmlns:v="urn:schemas-microsoft-com:vml" xmlns:wp14="http://schemas.microsoft.com/office/word/2010/wordprocessingDrawing" xmlns:wp="http://schemas.openxmlformats.org/drawingml/2006/wordprocessingDrawing" xmlns:w10="urn:schemas-microsoft-com:office:word" xmlns:w="http://schemas.openxmlformats.org/wordprocessingml/2006/main" xmlns:w14="http://schemas.microsoft.com/office/word/2010/wordml" xmlns:w15="http://schemas.microsoft.com/office/word/2012/wordml" xmlns:w16se="http://schemas.microsoft.com/office/word/2015/wordml/symex" xmlns:wpg="http://schemas.microsoft.com/office/word/2010/wordprocessingGroup" xmlns:wpi="http://schemas.microsoft.com/office/word/2010/wordprocessingInk" xmlns:wne="http://schemas.microsoft.com/office/word/2006/wordml" xmlns:wps="http://schemas.microsoft.com/office/word/2010/wordprocessingShape" mc:Ignorable="w14 w15 w16se wp14">
   <w:abstractNum w:abstractNumId="0" w15:restartNumberingAfterBreak="0">
     <w:nsid w:val="01E60AF7"/>
     <w:multiLevelType w:val="hybridMultilevel"/>
@@ -12423,7 +12462,7 @@
 </file>
 
 <file path=word/styles.xml><?xml version="1.0" encoding="utf-8"?>
-<w:styles xmlns:mc="http://schemas.openxmlformats.org/markup-compatibility/2006" xmlns:r="http://schemas.openxmlformats.org/officeDocument/2006/relationships" xmlns:w="http://schemas.openxmlformats.org/wordprocessingml/2006/main" xmlns:w14="http://schemas.microsoft.com/office/word/2010/wordml" xmlns:w15="http://schemas.microsoft.com/office/word/2012/wordml" xmlns:w16cex="http://schemas.microsoft.com/office/word/2018/wordml/cex" xmlns:w16cid="http://schemas.microsoft.com/office/word/2016/wordml/cid" xmlns:w16="http://schemas.microsoft.com/office/word/2018/wordml" xmlns:w16sdtdh="http://schemas.microsoft.com/office/word/2020/wordml/sdtdatahash" xmlns:w16se="http://schemas.microsoft.com/office/word/2015/wordml/symex" mc:Ignorable="w14 w15 w16se w16cid w16 w16cex w16sdtdh">
+<w:styles xmlns:mc="http://schemas.openxmlformats.org/markup-compatibility/2006" xmlns:r="http://schemas.openxmlformats.org/officeDocument/2006/relationships" xmlns:w="http://schemas.openxmlformats.org/wordprocessingml/2006/main" xmlns:w14="http://schemas.microsoft.com/office/word/2010/wordml" xmlns:w15="http://schemas.microsoft.com/office/word/2012/wordml" xmlns:w16se="http://schemas.microsoft.com/office/word/2015/wordml/symex" mc:Ignorable="w14 w15 w16se">
   <w:docDefaults>
     <w:rPrDefault>
       <w:rPr>
@@ -12441,7 +12480,7 @@
       </w:pPr>
     </w:pPrDefault>
   </w:docDefaults>
-  <w:latentStyles w:defLockedState="0" w:defUIPriority="99" w:defSemiHidden="0" w:defUnhideWhenUsed="0" w:defQFormat="0" w:count="376">
+  <w:latentStyles w:defLockedState="0" w:defUIPriority="99" w:defSemiHidden="0" w:defUnhideWhenUsed="0" w:defQFormat="0" w:count="371">
     <w:lsdException w:name="Normal" w:uiPriority="0" w:qFormat="1"/>
     <w:lsdException w:name="heading 1" w:uiPriority="9" w:qFormat="1"/>
     <w:lsdException w:name="heading 2" w:semiHidden="1" w:uiPriority="9" w:unhideWhenUsed="1" w:qFormat="1"/>
@@ -12813,11 +12852,6 @@
     <w:lsdException w:name="List Table 5 Dark Accent 6" w:uiPriority="50"/>
     <w:lsdException w:name="List Table 6 Colorful Accent 6" w:uiPriority="51"/>
     <w:lsdException w:name="List Table 7 Colorful Accent 6" w:uiPriority="52"/>
-    <w:lsdException w:name="Mention" w:semiHidden="1" w:unhideWhenUsed="1"/>
-    <w:lsdException w:name="Smart Hyperlink" w:semiHidden="1" w:unhideWhenUsed="1"/>
-    <w:lsdException w:name="Hashtag" w:semiHidden="1" w:unhideWhenUsed="1"/>
-    <w:lsdException w:name="Unresolved Mention" w:semiHidden="1" w:unhideWhenUsed="1"/>
-    <w:lsdException w:name="Smart Link" w:semiHidden="1" w:unhideWhenUsed="1"/>
   </w:latentStyles>
   <w:style w:type="paragraph" w:default="1" w:styleId="Normal">
     <w:name w:val="Normal"/>
@@ -12899,7 +12933,6 @@
     <w:name w:val="Hyperlink"/>
     <w:basedOn w:val="DefaultParagraphFont"/>
     <w:uiPriority w:val="99"/>
-    <w:semiHidden/>
     <w:unhideWhenUsed/>
     <w:rsid w:val="00B33429"/>
     <w:rPr>

</xml_diff>